<commit_message>
added text to speech functionality
</commit_message>
<xml_diff>
--- a/Documentation.docx
+++ b/Documentation.docx
@@ -6,8 +6,6 @@
       <w:pPr>
         <w:pStyle w:val="Title"/>
       </w:pPr>
-      <w:bookmarkStart w:id="0" w:name="_GoBack"/>
-      <w:bookmarkEnd w:id="0"/>
       <w:r>
         <w:t>Chatterbox</w:t>
       </w:r>
@@ -170,6 +168,8 @@
           <w:numId w:val="1"/>
         </w:numPr>
       </w:pPr>
+      <w:bookmarkStart w:id="0" w:name="_GoBack"/>
+      <w:bookmarkEnd w:id="0"/>
       <w:r>
         <w:t>AI can hold a conversation with you</w:t>
       </w:r>
@@ -858,6 +858,36 @@
     <w:uiPriority w:val="99"/>
     <w:rsid w:val="00442A26"/>
   </w:style>
+  <w:style w:type="paragraph" w:styleId="BalloonText">
+    <w:name w:val="Balloon Text"/>
+    <w:basedOn w:val="Normal"/>
+    <w:link w:val="BalloonTextChar"/>
+    <w:uiPriority w:val="99"/>
+    <w:semiHidden/>
+    <w:unhideWhenUsed/>
+    <w:rsid w:val="00452BB2"/>
+    <w:pPr>
+      <w:spacing w:after="0" w:line="240" w:lineRule="auto"/>
+    </w:pPr>
+    <w:rPr>
+      <w:rFonts w:ascii="Tahoma" w:hAnsi="Tahoma" w:cs="Tahoma"/>
+      <w:sz w:val="16"/>
+      <w:szCs w:val="16"/>
+    </w:rPr>
+  </w:style>
+  <w:style w:type="character" w:customStyle="1" w:styleId="BalloonTextChar">
+    <w:name w:val="Balloon Text Char"/>
+    <w:basedOn w:val="DefaultParagraphFont"/>
+    <w:link w:val="BalloonText"/>
+    <w:uiPriority w:val="99"/>
+    <w:semiHidden/>
+    <w:rsid w:val="00452BB2"/>
+    <w:rPr>
+      <w:rFonts w:ascii="Tahoma" w:hAnsi="Tahoma" w:cs="Tahoma"/>
+      <w:sz w:val="16"/>
+      <w:szCs w:val="16"/>
+    </w:rPr>
+  </w:style>
 </w:styles>
 </file>
 
@@ -1233,6 +1263,36 @@
     <w:link w:val="Footer"/>
     <w:uiPriority w:val="99"/>
     <w:rsid w:val="00442A26"/>
+  </w:style>
+  <w:style w:type="paragraph" w:styleId="BalloonText">
+    <w:name w:val="Balloon Text"/>
+    <w:basedOn w:val="Normal"/>
+    <w:link w:val="BalloonTextChar"/>
+    <w:uiPriority w:val="99"/>
+    <w:semiHidden/>
+    <w:unhideWhenUsed/>
+    <w:rsid w:val="00452BB2"/>
+    <w:pPr>
+      <w:spacing w:after="0" w:line="240" w:lineRule="auto"/>
+    </w:pPr>
+    <w:rPr>
+      <w:rFonts w:ascii="Tahoma" w:hAnsi="Tahoma" w:cs="Tahoma"/>
+      <w:sz w:val="16"/>
+      <w:szCs w:val="16"/>
+    </w:rPr>
+  </w:style>
+  <w:style w:type="character" w:customStyle="1" w:styleId="BalloonTextChar">
+    <w:name w:val="Balloon Text Char"/>
+    <w:basedOn w:val="DefaultParagraphFont"/>
+    <w:link w:val="BalloonText"/>
+    <w:uiPriority w:val="99"/>
+    <w:semiHidden/>
+    <w:rsid w:val="00452BB2"/>
+    <w:rPr>
+      <w:rFonts w:ascii="Tahoma" w:hAnsi="Tahoma" w:cs="Tahoma"/>
+      <w:sz w:val="16"/>
+      <w:szCs w:val="16"/>
+    </w:rPr>
   </w:style>
 </w:styles>
 </file>

</xml_diff>

<commit_message>
cleaning up a few areas
</commit_message>
<xml_diff>
--- a/Documentation.docx
+++ b/Documentation.docx
@@ -58,6 +58,9 @@
         <w:pStyle w:val="Heading2"/>
       </w:pPr>
       <w:r>
+        <w:rPr>
+          <w:highlight w:val="green"/>
+        </w:rPr>
         <w:t>Iteration 1</w:t>
       </w:r>
     </w:p>
@@ -76,7 +79,31 @@
         <w:rPr>
           <w:highlight w:val="green"/>
         </w:rPr>
-        <w:t>Input a word it produces the phonemes</w:t>
+        <w:t>Match</w:t>
+      </w:r>
+      <w:r>
+        <w:rPr>
+          <w:highlight w:val="green"/>
+        </w:rPr>
+        <w:t xml:space="preserve"> </w:t>
+      </w:r>
+      <w:r>
+        <w:rPr>
+          <w:highlight w:val="green"/>
+        </w:rPr>
+        <w:t>word</w:t>
+      </w:r>
+      <w:r>
+        <w:rPr>
+          <w:highlight w:val="green"/>
+        </w:rPr>
+        <w:t>s</w:t>
+      </w:r>
+      <w:r>
+        <w:rPr>
+          <w:highlight w:val="green"/>
+        </w:rPr>
+        <w:t xml:space="preserve"> to a set of phonemes</w:t>
       </w:r>
     </w:p>
     <w:p>
@@ -99,22 +126,60 @@
           <w:ilvl w:val="0"/>
           <w:numId w:val="1"/>
         </w:numPr>
-      </w:pPr>
-      <w:r>
-        <w:t>Input a word it produces the phonemes</w:t>
-      </w:r>
-    </w:p>
-    <w:p>
-      <w:pPr>
-        <w:pStyle w:val="NoSpacing"/>
-        <w:numPr>
-          <w:ilvl w:val="0"/>
-          <w:numId w:val="1"/>
-        </w:numPr>
-      </w:pPr>
-      <w:r>
-        <w:t>Say the sounds of the words in sync with the phonemes</w:t>
-      </w:r>
+        <w:rPr>
+          <w:highlight w:val="green"/>
+        </w:rPr>
+      </w:pPr>
+      <w:r>
+        <w:rPr>
+          <w:highlight w:val="green"/>
+        </w:rPr>
+        <w:t>Matc</w:t>
+      </w:r>
+      <w:r>
+        <w:rPr>
+          <w:highlight w:val="green"/>
+        </w:rPr>
+        <w:t>h</w:t>
+      </w:r>
+      <w:r>
+        <w:rPr>
+          <w:highlight w:val="green"/>
+        </w:rPr>
+        <w:t xml:space="preserve"> </w:t>
+      </w:r>
+      <w:r>
+        <w:rPr>
+          <w:highlight w:val="green"/>
+        </w:rPr>
+        <w:t>word</w:t>
+      </w:r>
+      <w:r>
+        <w:rPr>
+          <w:highlight w:val="green"/>
+        </w:rPr>
+        <w:t>s</w:t>
+      </w:r>
+      <w:r>
+        <w:rPr>
+          <w:highlight w:val="green"/>
+        </w:rPr>
+        <w:t xml:space="preserve"> to a set of </w:t>
+      </w:r>
+      <w:r>
+        <w:rPr>
+          <w:highlight w:val="green"/>
+        </w:rPr>
+        <w:t>phonemes</w:t>
+      </w:r>
+      <w:r>
+        <w:rPr>
+          <w:highlight w:val="green"/>
+        </w:rPr>
+        <w:t xml:space="preserve"> synced with speech</w:t>
+      </w:r>
+      <w:bookmarkStart w:id="0" w:name="_GoBack"/>
+      <w:bookmarkEnd w:id="0"/>
     </w:p>
     <w:p>
       <w:pPr>
@@ -144,32 +209,6 @@
           <w:numId w:val="1"/>
         </w:numPr>
       </w:pPr>
-      <w:r>
-        <w:t>Input a word it produces the phonemes</w:t>
-      </w:r>
-    </w:p>
-    <w:p>
-      <w:pPr>
-        <w:pStyle w:val="NoSpacing"/>
-        <w:numPr>
-          <w:ilvl w:val="0"/>
-          <w:numId w:val="1"/>
-        </w:numPr>
-      </w:pPr>
-      <w:r>
-        <w:t>Say the sounds of the words in sync with the phonemes</w:t>
-      </w:r>
-    </w:p>
-    <w:p>
-      <w:pPr>
-        <w:pStyle w:val="NoSpacing"/>
-        <w:numPr>
-          <w:ilvl w:val="0"/>
-          <w:numId w:val="1"/>
-        </w:numPr>
-      </w:pPr>
-      <w:bookmarkStart w:id="0" w:name="_GoBack"/>
-      <w:bookmarkEnd w:id="0"/>
       <w:r>
         <w:t>AI can hold a conversation with you</w:t>
       </w:r>

</xml_diff>

<commit_message>
started iteration 3, project cancelled for feasibility issues
</commit_message>
<xml_diff>
--- a/Documentation.docx
+++ b/Documentation.docx
@@ -26,8 +26,6 @@
           <w:numId w:val="2"/>
         </w:numPr>
       </w:pPr>
-      <w:bookmarkStart w:id="0" w:name="_GoBack"/>
-      <w:bookmarkEnd w:id="0"/>
       <w:r>
         <w:t>Chatterbox is a AI driven talk bot that can talk using English mouth phonemes</w:t>
       </w:r>
@@ -184,8 +182,14 @@
     <w:p>
       <w:pPr>
         <w:pStyle w:val="Heading2"/>
-      </w:pPr>
-      <w:r>
+        <w:rPr>
+          <w:highlight w:val="green"/>
+        </w:rPr>
+      </w:pPr>
+      <w:r>
+        <w:rPr>
+          <w:highlight w:val="green"/>
+        </w:rPr>
         <w:t>Iteration 3</w:t>
       </w:r>
     </w:p>
@@ -196,8 +200,16 @@
           <w:ilvl w:val="0"/>
           <w:numId w:val="1"/>
         </w:numPr>
-      </w:pPr>
-      <w:r>
+        <w:rPr>
+          <w:highlight w:val="red"/>
+        </w:rPr>
+      </w:pPr>
+      <w:bookmarkStart w:id="0" w:name="_GoBack"/>
+      <w:bookmarkEnd w:id="0"/>
+      <w:r>
+        <w:rPr>
+          <w:highlight w:val="red"/>
+        </w:rPr>
         <w:t>AI can hold a conversation with you</w:t>
       </w:r>
     </w:p>

</xml_diff>